<commit_message>
Added another domain model
Added Cobalt’s domain model, we should add on to it.
</commit_message>
<xml_diff>
--- a/UML diagrams - LucidCharts.docx
+++ b/UML diagrams - LucidCharts.docx
@@ -40,7 +40,7 @@
     <w:p/>
     <w:p>
       <w:r>
-        <w:t>Example of Bacon:</w:t>
+        <w:t>We should imitate cobalt’s:</w:t>
       </w:r>
     </w:p>
     <w:p>
@@ -49,7 +49,83 @@
           <w:noProof/>
         </w:rPr>
         <w:drawing>
-          <wp:inline distT="0" distB="0" distL="0" distR="0">
+          <wp:inline distT="0" distB="0" distL="0" distR="0" wp14:anchorId="6247406F" wp14:editId="627FBF89">
+            <wp:extent cx="5486400" cy="4300027"/>
+            <wp:effectExtent l="0" t="0" r="0" b="0"/>
+            <wp:docPr id="3" name="Picture 3"/>
+            <wp:cNvGraphicFramePr>
+              <a:graphicFrameLocks xmlns:a="http://schemas.openxmlformats.org/drawingml/2006/main" noChangeAspect="1"/>
+            </wp:cNvGraphicFramePr>
+            <a:graphic xmlns:a="http://schemas.openxmlformats.org/drawingml/2006/main">
+              <a:graphicData uri="http://schemas.openxmlformats.org/drawingml/2006/picture">
+                <pic:pic xmlns:pic="http://schemas.openxmlformats.org/drawingml/2006/picture">
+                  <pic:nvPicPr>
+                    <pic:cNvPr id="0" name="Picture 3"/>
+                    <pic:cNvPicPr>
+                      <a:picLocks noChangeAspect="1" noChangeArrowheads="1"/>
+                    </pic:cNvPicPr>
+                  </pic:nvPicPr>
+                  <pic:blipFill>
+                    <a:blip r:embed="rId7">
+                      <a:extLst>
+                        <a:ext uri="{28A0092B-C50C-407E-A947-70E740481C1C}">
+                          <a14:useLocalDpi xmlns:a14="http://schemas.microsoft.com/office/drawing/2010/main" val="0"/>
+                        </a:ext>
+                      </a:extLst>
+                    </a:blip>
+                    <a:srcRect/>
+                    <a:stretch>
+                      <a:fillRect/>
+                    </a:stretch>
+                  </pic:blipFill>
+                  <pic:spPr bwMode="auto">
+                    <a:xfrm>
+                      <a:off x="0" y="0"/>
+                      <a:ext cx="5486400" cy="4300027"/>
+                    </a:xfrm>
+                    <a:prstGeom prst="rect">
+                      <a:avLst/>
+                    </a:prstGeom>
+                    <a:noFill/>
+                    <a:ln>
+                      <a:noFill/>
+                    </a:ln>
+                  </pic:spPr>
+                </pic:pic>
+              </a:graphicData>
+            </a:graphic>
+          </wp:inline>
+        </w:drawing>
+      </w:r>
+    </w:p>
+    <w:p/>
+    <w:p/>
+    <w:p/>
+    <w:p/>
+    <w:p/>
+    <w:p/>
+    <w:p/>
+    <w:p/>
+    <w:p/>
+    <w:p/>
+    <w:p/>
+    <w:p/>
+    <w:p/>
+    <w:p/>
+    <w:p/>
+    <w:p>
+      <w:r>
+        <w:lastRenderedPageBreak/>
+        <w:t>Example of Bacon:</w:t>
+      </w:r>
+    </w:p>
+    <w:p>
+      <w:r>
+        <w:rPr>
+          <w:noProof/>
+        </w:rPr>
+        <w:drawing>
+          <wp:inline distT="0" distB="0" distL="0" distR="0" wp14:anchorId="59E3C31C" wp14:editId="11C0E8EF">
             <wp:extent cx="5486400" cy="5632957"/>
             <wp:effectExtent l="0" t="0" r="0" b="6350"/>
             <wp:docPr id="1" name="Picture 1"/>
@@ -66,7 +142,7 @@
                     </pic:cNvPicPr>
                   </pic:nvPicPr>
                   <pic:blipFill>
-                    <a:blip r:embed="rId7">
+                    <a:blip r:embed="rId8">
                       <a:extLst>
                         <a:ext uri="{28A0092B-C50C-407E-A947-70E740481C1C}">
                           <a14:useLocalDpi xmlns:a14="http://schemas.microsoft.com/office/drawing/2010/main" val="0"/>
@@ -108,21 +184,27 @@
     <w:p/>
     <w:p/>
     <w:p/>
+    <w:p/>
+    <w:p/>
+    <w:p/>
+    <w:p/>
     <w:p>
-      <w:r>
-        <w:lastRenderedPageBreak/>
-        <w:t>Example of Stars:</w:t>
-      </w:r>
       <w:bookmarkStart w:id="0" w:name="_GoBack"/>
       <w:bookmarkEnd w:id="0"/>
     </w:p>
     <w:p>
       <w:r>
+        <w:lastRenderedPageBreak/>
+        <w:t>Example of Stars:</w:t>
+      </w:r>
+    </w:p>
+    <w:p>
+      <w:r>
         <w:rPr>
           <w:noProof/>
         </w:rPr>
         <w:drawing>
-          <wp:inline distT="0" distB="0" distL="0" distR="0">
+          <wp:inline distT="0" distB="0" distL="0" distR="0" wp14:anchorId="30B4D18C" wp14:editId="23D7AE98">
             <wp:extent cx="6277162" cy="7252218"/>
             <wp:effectExtent l="0" t="0" r="0" b="12700"/>
             <wp:docPr id="2" name="Picture 2"/>
@@ -139,7 +221,7 @@
                     </pic:cNvPicPr>
                   </pic:nvPicPr>
                   <pic:blipFill>
-                    <a:blip r:embed="rId8">
+                    <a:blip r:embed="rId9">
                       <a:extLst>
                         <a:ext uri="{28A0092B-C50C-407E-A947-70E740481C1C}">
                           <a14:useLocalDpi xmlns:a14="http://schemas.microsoft.com/office/drawing/2010/main" val="0"/>
@@ -954,7 +1036,7 @@
 </file>
 
 <file path=customXml/itemProps1.xml><?xml version="1.0" encoding="utf-8"?>
-<ds:datastoreItem xmlns:ds="http://schemas.openxmlformats.org/officeDocument/2006/customXml" ds:itemID="{4E0351B9-1EA4-6F4A-B56E-F2B658B06227}">
+<ds:datastoreItem xmlns:ds="http://schemas.openxmlformats.org/officeDocument/2006/customXml" ds:itemID="{E6162AA1-D3ED-214E-97C9-2D095689914E}">
   <ds:schemaRefs>
     <ds:schemaRef ds:uri="http://schemas.openxmlformats.org/officeDocument/2006/bibliography"/>
   </ds:schemaRefs>

</xml_diff>